<commit_message>
LTG E01 - legal disclaimer added
</commit_message>
<xml_diff>
--- a/The-Limits-to-Growth/Exercises/E01-Sustainability.docx
+++ b/The-Limits-to-Growth/Exercises/E01-Sustainability.docx
@@ -64,18 +64,6 @@
         </w:rPr>
         <w:t xml:space="preserve"> </w:t>
       </w:r>
-    </w:p>
-    <w:p>
-      <w:pPr>
-        <w:tabs>
-          <w:tab w:val="left" w:pos="567"/>
-        </w:tabs>
-        <w:spacing w:before="0" w:line="340" w:lineRule="exact"/>
-        <w:jc w:val="left"/>
-        <w:rPr>
-          <w:lang w:eastAsia="de-DE"/>
-        </w:rPr>
-      </w:pPr>
     </w:p>
     <w:p>
       <w:pPr>
@@ -265,7 +253,7 @@
         <w:tabs>
           <w:tab w:val="left" w:pos="567"/>
         </w:tabs>
-        <w:spacing w:before="0" w:line="340" w:lineRule="exact"/>
+        <w:spacing w:before="0" w:line="240" w:lineRule="auto"/>
         <w:jc w:val="left"/>
         <w:rPr>
           <w:lang w:eastAsia="de-DE"/>
@@ -283,7 +271,7 @@
         <w:tabs>
           <w:tab w:val="left" w:pos="567"/>
         </w:tabs>
-        <w:spacing w:line="340" w:lineRule="exact"/>
+        <w:spacing w:line="240" w:lineRule="auto"/>
         <w:ind w:left="284"/>
         <w:jc w:val="left"/>
         <w:rPr>
@@ -325,7 +313,7 @@
         <w:tabs>
           <w:tab w:val="left" w:pos="567"/>
         </w:tabs>
-        <w:spacing w:line="340" w:lineRule="exact"/>
+        <w:spacing w:line="240" w:lineRule="auto"/>
         <w:ind w:left="1276"/>
         <w:jc w:val="left"/>
         <w:rPr>
@@ -349,7 +337,7 @@
         <w:tabs>
           <w:tab w:val="left" w:pos="567"/>
         </w:tabs>
-        <w:spacing w:line="340" w:lineRule="exact"/>
+        <w:spacing w:line="240" w:lineRule="auto"/>
         <w:ind w:left="1276"/>
         <w:jc w:val="left"/>
         <w:rPr>
@@ -372,10 +360,10 @@
     <w:p>
       <w:pPr>
         <w:tabs>
-          <w:tab w:val="left" w:pos="567"/>
-        </w:tabs>
-        <w:spacing w:line="340" w:lineRule="exact"/>
-        <w:ind w:left="709" w:hanging="425"/>
+          <w:tab w:val="left" w:pos="426"/>
+        </w:tabs>
+        <w:spacing w:line="240" w:lineRule="auto"/>
+        <w:ind w:left="567" w:hanging="283"/>
         <w:jc w:val="left"/>
       </w:pPr>
       <w:r>
@@ -409,6 +397,12 @@
           <w:lang w:eastAsia="de-DE"/>
         </w:rPr>
         <w:t>.</w:t>
+      </w:r>
+      <w:r>
+        <w:rPr>
+          <w:lang w:eastAsia="de-DE"/>
+        </w:rPr>
+        <w:t xml:space="preserve"> Please read the disclaimer at the bottom of the page before submitting you exercise.</w:t>
       </w:r>
     </w:p>
     <w:p>
@@ -485,6 +479,8 @@
         </w:rPr>
         <w:t>).</w:t>
       </w:r>
+      <w:bookmarkStart w:id="0" w:name="_GoBack"/>
+      <w:bookmarkEnd w:id="0"/>
     </w:p>
     <w:p>
       <w:pPr>
@@ -493,8 +489,6 @@
         </w:tabs>
         <w:spacing w:line="300" w:lineRule="auto"/>
       </w:pPr>
-      <w:bookmarkStart w:id="0" w:name="_GoBack"/>
-      <w:bookmarkEnd w:id="0"/>
     </w:p>
     <w:p>
       <w:pPr>
@@ -570,6 +564,9 @@
         </w:tabs>
         <w:spacing w:line="300" w:lineRule="auto"/>
         <w:ind w:left="567"/>
+        <w:rPr>
+          <w:rStyle w:val="Hyperlink"/>
+        </w:rPr>
       </w:pPr>
       <w:hyperlink r:id="rId9" w:history="1">
         <w:r>
@@ -587,16 +584,132 @@
           <w:tab w:val="left" w:pos="567"/>
         </w:tabs>
         <w:spacing w:line="300" w:lineRule="auto"/>
+        <w:ind w:left="567"/>
       </w:pPr>
     </w:p>
     <w:p>
       <w:pPr>
         <w:pStyle w:val="Listenabsatz"/>
         <w:tabs>
-          <w:tab w:val="left" w:pos="567"/>
+          <w:tab w:val="left" w:pos="0"/>
         </w:tabs>
         <w:spacing w:line="300" w:lineRule="auto"/>
-      </w:pPr>
+        <w:ind w:left="0"/>
+        <w:rPr>
+          <w:sz w:val="20"/>
+          <w:szCs w:val="20"/>
+          <w:u w:val="single"/>
+        </w:rPr>
+      </w:pPr>
+    </w:p>
+    <w:p>
+      <w:pPr>
+        <w:pStyle w:val="Listenabsatz"/>
+        <w:tabs>
+          <w:tab w:val="left" w:pos="0"/>
+        </w:tabs>
+        <w:spacing w:line="300" w:lineRule="auto"/>
+        <w:ind w:left="0"/>
+        <w:rPr>
+          <w:sz w:val="21"/>
+          <w:szCs w:val="21"/>
+          <w:u w:val="single"/>
+        </w:rPr>
+      </w:pPr>
+      <w:r>
+        <w:rPr>
+          <w:sz w:val="21"/>
+          <w:szCs w:val="21"/>
+          <w:u w:val="single"/>
+        </w:rPr>
+        <w:t>Please read this carefully before submitting your video material:</w:t>
+      </w:r>
+    </w:p>
+    <w:p>
+      <w:pPr>
+        <w:pStyle w:val="Listenabsatz"/>
+        <w:tabs>
+          <w:tab w:val="left" w:pos="0"/>
+        </w:tabs>
+        <w:spacing w:line="300" w:lineRule="auto"/>
+        <w:ind w:left="0"/>
+        <w:rPr>
+          <w:sz w:val="21"/>
+          <w:szCs w:val="21"/>
+        </w:rPr>
+      </w:pPr>
+      <w:r>
+        <w:rPr>
+          <w:sz w:val="21"/>
+          <w:szCs w:val="21"/>
+        </w:rPr>
+        <w:t>Please note that by submitting a video to be used as teaching material, you grant permission for the video material to be used under the Creative Commons Attribution-</w:t>
+      </w:r>
+      <w:proofErr w:type="spellStart"/>
+      <w:r>
+        <w:rPr>
+          <w:sz w:val="21"/>
+          <w:szCs w:val="21"/>
+        </w:rPr>
+        <w:t>ShareAlike</w:t>
+      </w:r>
+      <w:proofErr w:type="spellEnd"/>
+      <w:r>
+        <w:rPr>
+          <w:sz w:val="21"/>
+          <w:szCs w:val="21"/>
+        </w:rPr>
+        <w:t xml:space="preserve"> (CC BY-SA) license. This means that the video material may be used, adapted, and shared for any purpose, including for educational purposes, as long as attribution is given to the original creator.</w:t>
+      </w:r>
+      <w:r>
+        <w:rPr>
+          <w:sz w:val="21"/>
+          <w:szCs w:val="21"/>
+        </w:rPr>
+        <w:t xml:space="preserve"> </w:t>
+      </w:r>
+      <w:r>
+        <w:rPr>
+          <w:sz w:val="21"/>
+          <w:szCs w:val="21"/>
+        </w:rPr>
+        <w:t>You understand and agree that neither the organization using the video material nor any individual associated with the organization will be held liable for any copyright infringement, invasion of privacy, or other legal claims that may arise from the use of the video material.</w:t>
+      </w:r>
+    </w:p>
+    <w:p>
+      <w:pPr>
+        <w:pStyle w:val="Listenabsatz"/>
+        <w:tabs>
+          <w:tab w:val="left" w:pos="0"/>
+        </w:tabs>
+        <w:spacing w:line="300" w:lineRule="auto"/>
+        <w:ind w:left="0"/>
+        <w:rPr>
+          <w:sz w:val="21"/>
+          <w:szCs w:val="21"/>
+        </w:rPr>
+      </w:pPr>
+    </w:p>
+    <w:p>
+      <w:pPr>
+        <w:pStyle w:val="Listenabsatz"/>
+        <w:tabs>
+          <w:tab w:val="left" w:pos="0"/>
+        </w:tabs>
+        <w:spacing w:line="300" w:lineRule="auto"/>
+        <w:ind w:left="0"/>
+        <w:rPr>
+          <w:sz w:val="21"/>
+          <w:szCs w:val="21"/>
+        </w:rPr>
+      </w:pPr>
+      <w:r>
+        <w:rPr>
+          <w:sz w:val="21"/>
+          <w:szCs w:val="21"/>
+        </w:rPr>
+        <w:t>Please carefully consider the terms of this legal disclaimer before submitting any video material. If you do not agree to the terms of this disclaimer, do not submit your video material and instead submit your exercise in a written form.</w:t>
+      </w:r>
     </w:p>
     <w:sectPr>
       <w:headerReference w:type="default" r:id="rId10"/>
@@ -3736,7 +3849,7 @@
 </file>
 
 <file path=customXml/itemProps1.xml><?xml version="1.0" encoding="utf-8"?>
-<ds:datastoreItem xmlns:ds="http://schemas.openxmlformats.org/officeDocument/2006/customXml" ds:itemID="{09478ED1-911B-4683-B74A-30E19A325295}">
+<ds:datastoreItem xmlns:ds="http://schemas.openxmlformats.org/officeDocument/2006/customXml" ds:itemID="{86962D0D-C07A-4259-9936-08B228B83ED3}">
   <ds:schemaRefs>
     <ds:schemaRef ds:uri="http://schemas.openxmlformats.org/officeDocument/2006/bibliography"/>
   </ds:schemaRefs>

</xml_diff>

<commit_message>
LTG E01 added contact information (Matrix)
</commit_message>
<xml_diff>
--- a/The-Limits-to-Growth/Exercises/E01-Sustainability.docx
+++ b/The-Limits-to-Growth/Exercises/E01-Sustainability.docx
@@ -147,17 +147,20 @@
         <w:spacing w:before="0" w:line="340" w:lineRule="exact"/>
         <w:jc w:val="left"/>
         <w:rPr>
-          <w:rStyle w:val="Hyperlink"/>
+          <w:bCs/>
         </w:rPr>
       </w:pPr>
       <w:r>
         <w:rPr>
           <w:b/>
         </w:rPr>
-        <w:t>E-Mail</w:t>
-      </w:r>
-      <w:r>
-        <w:t xml:space="preserve">: </w:t>
+        <w:t xml:space="preserve">Do you have any questions? </w:t>
+      </w:r>
+      <w:r>
+        <w:t>Contact us via email</w:t>
+      </w:r>
+      <w:r>
+        <w:t xml:space="preserve"> </w:t>
       </w:r>
       <w:hyperlink r:id="rId8" w:history="1">
         <w:r>
@@ -167,6 +170,20 @@
           <w:t>etce-ltg@tu-clausthal.de</w:t>
         </w:r>
       </w:hyperlink>
+      <w:r>
+        <w:rPr>
+          <w:rStyle w:val="Hyperlink"/>
+          <w:color w:val="auto"/>
+          <w:u w:val="none"/>
+        </w:rPr>
+        <w:t xml:space="preserve"> </w:t>
+      </w:r>
+      <w:r>
+        <w:rPr>
+          <w:bCs/>
+        </w:rPr>
+        <w:t>or write a message in the Matrix channel!</w:t>
+      </w:r>
     </w:p>
     <w:p>
       <w:pPr>
@@ -176,8 +193,8 @@
         <w:spacing w:before="0" w:line="340" w:lineRule="exact"/>
         <w:jc w:val="left"/>
         <w:rPr>
-          <w:b/>
-          <w:bCs/>
+          <w:color w:val="0000FF" w:themeColor="hyperlink"/>
+          <w:u w:val="single"/>
         </w:rPr>
       </w:pPr>
     </w:p>
@@ -410,9 +427,10 @@
         <w:tabs>
           <w:tab w:val="left" w:pos="567"/>
         </w:tabs>
-        <w:spacing w:line="340" w:lineRule="exact"/>
+        <w:spacing w:after="0" w:line="340" w:lineRule="exact"/>
         <w:jc w:val="left"/>
         <w:rPr>
+          <w:sz w:val="12"/>
           <w:lang w:eastAsia="de-DE"/>
         </w:rPr>
       </w:pPr>
@@ -479,16 +497,16 @@
         </w:rPr>
         <w:t>).</w:t>
       </w:r>
+    </w:p>
+    <w:p>
+      <w:pPr>
+        <w:tabs>
+          <w:tab w:val="left" w:pos="567"/>
+        </w:tabs>
+        <w:spacing w:after="0" w:line="300" w:lineRule="auto"/>
+      </w:pPr>
       <w:bookmarkStart w:id="0" w:name="_GoBack"/>
       <w:bookmarkEnd w:id="0"/>
-    </w:p>
-    <w:p>
-      <w:pPr>
-        <w:tabs>
-          <w:tab w:val="left" w:pos="567"/>
-        </w:tabs>
-        <w:spacing w:line="300" w:lineRule="auto"/>
-      </w:pPr>
     </w:p>
     <w:p>
       <w:pPr>
@@ -631,7 +649,7 @@
         <w:tabs>
           <w:tab w:val="left" w:pos="0"/>
         </w:tabs>
-        <w:spacing w:line="300" w:lineRule="auto"/>
+        <w:spacing w:after="240" w:line="300" w:lineRule="auto"/>
         <w:ind w:left="0"/>
         <w:rPr>
           <w:sz w:val="21"/>
@@ -659,21 +677,7 @@
           <w:sz w:val="21"/>
           <w:szCs w:val="21"/>
         </w:rPr>
-        <w:t xml:space="preserve"> (CC BY-SA) license. This means that the video material may be used, adapted, and shared for any purpose, including for educational purposes, as long as attribution is given to the original creator.</w:t>
-      </w:r>
-      <w:r>
-        <w:rPr>
-          <w:sz w:val="21"/>
-          <w:szCs w:val="21"/>
-        </w:rPr>
-        <w:t xml:space="preserve"> </w:t>
-      </w:r>
-      <w:r>
-        <w:rPr>
-          <w:sz w:val="21"/>
-          <w:szCs w:val="21"/>
-        </w:rPr>
-        <w:t>You understand and agree that neither the organization using the video material nor any individual associated with the organization will be held liable for any copyright infringement, invasion of privacy, or other legal claims that may arise from the use of the video material.</w:t>
+        <w:t xml:space="preserve"> (CC BY-SA) license. This means that the video material may be used, adapted, and shared for any purpose, including for educational purposes, as long as attribution is given to the original creator. You understand and agree that neither the organization using the video material nor any individual associated with the organization will be held liable for any copyright infringement, invasion of privacy, or other legal claims that may arise from the use of the video material.</w:t>
       </w:r>
     </w:p>
     <w:p>
@@ -682,10 +686,10 @@
         <w:tabs>
           <w:tab w:val="left" w:pos="0"/>
         </w:tabs>
-        <w:spacing w:line="300" w:lineRule="auto"/>
+        <w:spacing w:after="240" w:line="300" w:lineRule="auto"/>
         <w:ind w:left="0"/>
         <w:rPr>
-          <w:sz w:val="21"/>
+          <w:sz w:val="14"/>
           <w:szCs w:val="21"/>
         </w:rPr>
       </w:pPr>
@@ -3849,7 +3853,7 @@
 </file>
 
 <file path=customXml/itemProps1.xml><?xml version="1.0" encoding="utf-8"?>
-<ds:datastoreItem xmlns:ds="http://schemas.openxmlformats.org/officeDocument/2006/customXml" ds:itemID="{86962D0D-C07A-4259-9936-08B228B83ED3}">
+<ds:datastoreItem xmlns:ds="http://schemas.openxmlformats.org/officeDocument/2006/customXml" ds:itemID="{51D62171-64C7-413B-9A3A-80A8E26D2D70}">
   <ds:schemaRefs>
     <ds:schemaRef ds:uri="http://schemas.openxmlformats.org/officeDocument/2006/bibliography"/>
   </ds:schemaRefs>

</xml_diff>